<commit_message>
cleaned A LOT of data, fixed queries
</commit_message>
<xml_diff>
--- a/proposal/DA3 project_proposal_KL_revised.docx
+++ b/proposal/DA3 project_proposal_KL_revised.docx
@@ -1441,14 +1441,30 @@
           <w:szCs w:val="20"/>
         </w:rPr>
       </w:pPr>
-      <w:hyperlink r:id="rId13" w:history="1">
+      <w:hyperlink r:id="rId13" w:anchor=":~:text=Think%20of%20the%20AQI%20as,300%20represents%20hazardous%20air%20quality" w:history="1">
         <w:r>
           <w:rPr>
             <w:rStyle w:val="Hyperlink"/>
             <w:sz w:val="20"/>
             <w:szCs w:val="20"/>
           </w:rPr>
-          <w:t>https://www.airnow.gov/aqi/aqi-basics/#:~:text=Think%20of%20the%20AQI%20as,300%20represents%20hazardous%20air%20quality</w:t>
+          <w:t>https://www.airnow.gov/aqi/aqi-basics/#:~:text=Thin</w:t>
+        </w:r>
+        <w:r>
+          <w:rPr>
+            <w:rStyle w:val="Hyperlink"/>
+            <w:sz w:val="20"/>
+            <w:szCs w:val="20"/>
+          </w:rPr>
+          <w:t>k</w:t>
+        </w:r>
+        <w:r>
+          <w:rPr>
+            <w:rStyle w:val="Hyperlink"/>
+            <w:sz w:val="20"/>
+            <w:szCs w:val="20"/>
+          </w:rPr>
+          <w:t>%20of%20the%20AQI%20as,300%20represents%20hazardous%20air%20quality</w:t>
         </w:r>
       </w:hyperlink>
       <w:r>
@@ -1476,6 +1492,26 @@
             <w:szCs w:val="20"/>
           </w:rPr>
           <w:t>https://docs.airnowapi.org/</w:t>
+        </w:r>
+      </w:hyperlink>
+    </w:p>
+    <w:p>
+      <w:pPr>
+        <w:shd w:val="clear" w:color="auto" w:fill="FFFFFF"/>
+        <w:spacing w:after="402"/>
+        <w:rPr>
+          <w:sz w:val="20"/>
+          <w:szCs w:val="20"/>
+        </w:rPr>
+      </w:pPr>
+      <w:hyperlink r:id="rId15" w:history="1">
+        <w:r>
+          <w:rPr>
+            <w:rStyle w:val="Hyperlink"/>
+            <w:sz w:val="20"/>
+            <w:szCs w:val="20"/>
+          </w:rPr>
+          <w:t>https://nces.ed.gov/programs/edge/docs/locale_classifications.pdf</w:t>
         </w:r>
       </w:hyperlink>
     </w:p>

</xml_diff>

<commit_message>
Analysis done, working on presention
</commit_message>
<xml_diff>
--- a/proposal/DA3 project_proposal_KL_revised.docx
+++ b/proposal/DA3 project_proposal_KL_revised.docx
@@ -113,29 +113,7 @@
           <w:sz w:val="20"/>
           <w:szCs w:val="20"/>
         </w:rPr>
-        <w:t xml:space="preserve">How clean is the air we breathe? Is our air quality getting better or worse? Depending on where you live on the globe, the answers to these questions could vary greatly. </w:t>
-      </w:r>
-      <w:proofErr w:type="gramStart"/>
-      <w:r>
-        <w:rPr>
-          <w:rFonts w:cstheme="minorHAnsi"/>
-          <w:iCs/>
-          <w:color w:val="010101"/>
-          <w:sz w:val="20"/>
-          <w:szCs w:val="20"/>
-        </w:rPr>
-        <w:t>I’m</w:t>
-      </w:r>
-      <w:proofErr w:type="gramEnd"/>
-      <w:r>
-        <w:rPr>
-          <w:rFonts w:cstheme="minorHAnsi"/>
-          <w:iCs/>
-          <w:color w:val="010101"/>
-          <w:sz w:val="20"/>
-          <w:szCs w:val="20"/>
-        </w:rPr>
-        <w:t xml:space="preserve"> going to look at </w:t>
+        <w:t xml:space="preserve">How clean is the air we breathe? Is our air quality getting better or worse? Depending on where you live on the globe, the answers to these questions could vary greatly. I’m going to look at </w:t>
       </w:r>
       <w:r>
         <w:rPr>
@@ -249,29 +227,7 @@
           <w:sz w:val="20"/>
           <w:szCs w:val="20"/>
         </w:rPr>
-        <w:t xml:space="preserve"> to determine which large cities at which to look. </w:t>
-      </w:r>
-      <w:proofErr w:type="gramStart"/>
-      <w:r>
-        <w:rPr>
-          <w:rFonts w:cstheme="minorHAnsi"/>
-          <w:iCs/>
-          <w:color w:val="010101"/>
-          <w:sz w:val="20"/>
-          <w:szCs w:val="20"/>
-        </w:rPr>
-        <w:t>I’m</w:t>
-      </w:r>
-      <w:proofErr w:type="gramEnd"/>
-      <w:r>
-        <w:rPr>
-          <w:rFonts w:cstheme="minorHAnsi"/>
-          <w:iCs/>
-          <w:color w:val="010101"/>
-          <w:sz w:val="20"/>
-          <w:szCs w:val="20"/>
-        </w:rPr>
-        <w:t xml:space="preserve"> interested to see how COVID-19 has </w:t>
+        <w:t xml:space="preserve"> to determine which large cities at which to look. I’m interested to see how COVID-19 has </w:t>
       </w:r>
       <w:r>
         <w:rPr>
@@ -360,51 +316,7 @@
           <w:sz w:val="20"/>
           <w:szCs w:val="20"/>
         </w:rPr>
-        <w:t xml:space="preserve">There are not many things the entire world has in common, but breathing air is certainly one of them! </w:t>
-      </w:r>
-      <w:proofErr w:type="gramStart"/>
-      <w:r>
-        <w:rPr>
-          <w:rFonts w:cstheme="minorHAnsi"/>
-          <w:iCs/>
-          <w:color w:val="010101"/>
-          <w:sz w:val="20"/>
-          <w:szCs w:val="20"/>
-        </w:rPr>
-        <w:t>I’m</w:t>
-      </w:r>
-      <w:proofErr w:type="gramEnd"/>
-      <w:r>
-        <w:rPr>
-          <w:rFonts w:cstheme="minorHAnsi"/>
-          <w:iCs/>
-          <w:color w:val="010101"/>
-          <w:sz w:val="20"/>
-          <w:szCs w:val="20"/>
-        </w:rPr>
-        <w:t xml:space="preserve"> interested to see what trends there are in areas with good air quality vs bad air quality. I would like to see if there any correlations with the socioeconomics of an area and </w:t>
-      </w:r>
-      <w:proofErr w:type="gramStart"/>
-      <w:r>
-        <w:rPr>
-          <w:rFonts w:cstheme="minorHAnsi"/>
-          <w:iCs/>
-          <w:color w:val="010101"/>
-          <w:sz w:val="20"/>
-          <w:szCs w:val="20"/>
-        </w:rPr>
-        <w:t>it’s</w:t>
-      </w:r>
-      <w:proofErr w:type="gramEnd"/>
-      <w:r>
-        <w:rPr>
-          <w:rFonts w:cstheme="minorHAnsi"/>
-          <w:iCs/>
-          <w:color w:val="010101"/>
-          <w:sz w:val="20"/>
-          <w:szCs w:val="20"/>
-        </w:rPr>
-        <w:t xml:space="preserve"> air quality.</w:t>
+        <w:t>There are not many things the entire world has in common, but breathing air is certainly one of them! I’m interested to see what trends there are in areas with good air quality vs bad air quality. I would like to see if there any correlations with the socioeconomics of an area and it’s air quality.</w:t>
       </w:r>
     </w:p>
     <w:p>
@@ -518,6 +430,20 @@
         </w:rPr>
         <w:t xml:space="preserve"> the best air quality? Top 5?</w:t>
       </w:r>
+      <w:r>
+        <w:rPr>
+          <w:sz w:val="20"/>
+          <w:szCs w:val="20"/>
+        </w:rPr>
+        <w:t xml:space="preserve"> </w:t>
+      </w:r>
+      <w:r>
+        <w:rPr>
+          <w:sz w:val="20"/>
+          <w:szCs w:val="20"/>
+        </w:rPr>
+        <w:t>+++</w:t>
+      </w:r>
     </w:p>
     <w:p>
       <w:pPr>
@@ -552,6 +478,13 @@
         </w:rPr>
         <w:t xml:space="preserve"> the worst air quality? Bottom 5?</w:t>
       </w:r>
+      <w:r>
+        <w:rPr>
+          <w:sz w:val="20"/>
+          <w:szCs w:val="20"/>
+        </w:rPr>
+        <w:t xml:space="preserve"> +++</w:t>
+      </w:r>
     </w:p>
     <w:p>
       <w:pPr>
@@ -572,6 +505,13 @@
         </w:rPr>
         <w:t>Which cities have the greatest air quality improvement over time?</w:t>
       </w:r>
+      <w:r>
+        <w:rPr>
+          <w:sz w:val="20"/>
+          <w:szCs w:val="20"/>
+        </w:rPr>
+        <w:t xml:space="preserve"> +++</w:t>
+      </w:r>
     </w:p>
     <w:p>
       <w:pPr>
@@ -592,6 +532,13 @@
         </w:rPr>
         <w:t>Which cities have the worst air quality improvement over time?</w:t>
       </w:r>
+      <w:r>
+        <w:rPr>
+          <w:sz w:val="20"/>
+          <w:szCs w:val="20"/>
+        </w:rPr>
+        <w:t xml:space="preserve"> +++</w:t>
+      </w:r>
     </w:p>
     <w:p>
       <w:pPr>
@@ -625,6 +572,13 @@
           <w:szCs w:val="20"/>
         </w:rPr>
         <w:t xml:space="preserve"> ranking?</w:t>
+      </w:r>
+      <w:r>
+        <w:rPr>
+          <w:sz w:val="20"/>
+          <w:szCs w:val="20"/>
+        </w:rPr>
+        <w:t xml:space="preserve"> +++</w:t>
       </w:r>
     </w:p>
     <w:p>
@@ -1315,61 +1269,17 @@
           <w:sz w:val="20"/>
           <w:szCs w:val="20"/>
         </w:rPr>
-        <w:t xml:space="preserve">The main issues I believe I will have will be in some of the joins with this data. When taking the data from several different sources, figuring out how to put it all together will require a lot of figuring out, and likely some help! Another issue is not logistical, but rather within </w:t>
-      </w:r>
-      <w:proofErr w:type="gramStart"/>
-      <w:r>
-        <w:rPr>
-          <w:rFonts w:cstheme="minorHAnsi"/>
-          <w:iCs/>
-          <w:color w:val="010101"/>
-          <w:sz w:val="20"/>
-          <w:szCs w:val="20"/>
-        </w:rPr>
-        <w:t>myself</w:t>
-      </w:r>
-      <w:proofErr w:type="gramEnd"/>
-      <w:r>
-        <w:rPr>
-          <w:rFonts w:cstheme="minorHAnsi"/>
-          <w:iCs/>
-          <w:color w:val="010101"/>
-          <w:sz w:val="20"/>
-          <w:szCs w:val="20"/>
-        </w:rPr>
-        <w:t>.</w:t>
-      </w:r>
-      <w:r>
-        <w:rPr>
-          <w:rFonts w:cstheme="minorHAnsi"/>
-          <w:iCs/>
-          <w:color w:val="010101"/>
-          <w:sz w:val="20"/>
-          <w:szCs w:val="20"/>
-        </w:rPr>
-        <w:t xml:space="preserve"> Now that we are seeing the end of class in sight, I beginning to get nervous about this and my ability especially when thinking about finding a job. I’m ready for the </w:t>
-      </w:r>
-      <w:proofErr w:type="gramStart"/>
-      <w:r>
-        <w:rPr>
-          <w:rFonts w:cstheme="minorHAnsi"/>
-          <w:iCs/>
-          <w:color w:val="010101"/>
-          <w:sz w:val="20"/>
-          <w:szCs w:val="20"/>
-        </w:rPr>
-        <w:t>challenge, and</w:t>
-      </w:r>
-      <w:proofErr w:type="gramEnd"/>
-      <w:r>
-        <w:rPr>
-          <w:rFonts w:cstheme="minorHAnsi"/>
-          <w:iCs/>
-          <w:color w:val="010101"/>
-          <w:sz w:val="20"/>
-          <w:szCs w:val="20"/>
-        </w:rPr>
-        <w:t xml:space="preserve"> would love any help!</w:t>
+        <w:t>The main issues I believe I will have will be in some of the joins with this data. When taking the data from several different sources, figuring out how to put it all together will require a lot of figuring out, and likely some help! Another issue is not logistical, but rather within myself.</w:t>
+      </w:r>
+      <w:r>
+        <w:rPr>
+          <w:rFonts w:cstheme="minorHAnsi"/>
+          <w:iCs/>
+          <w:color w:val="010101"/>
+          <w:sz w:val="20"/>
+          <w:szCs w:val="20"/>
+        </w:rPr>
+        <w:t xml:space="preserve"> Now that we are seeing the end of class in sight, I beginning to get nervous about this and my ability especially when thinking about finding a job. I’m ready for the challenge, and would love any help!</w:t>
       </w:r>
     </w:p>
     <w:p>
@@ -1428,7 +1338,23 @@
             <w:sz w:val="20"/>
             <w:szCs w:val="20"/>
           </w:rPr>
-          <w:t>https://github.com/openaq/openaq-info/blob/master/FAQ.md#datakinds</w:t>
+          <w:t>https://github.com/openaq/openaq-info</w:t>
+        </w:r>
+        <w:r>
+          <w:rPr>
+            <w:rStyle w:val="Hyperlink"/>
+            <w:sz w:val="20"/>
+            <w:szCs w:val="20"/>
+          </w:rPr>
+          <w:t>/</w:t>
+        </w:r>
+        <w:r>
+          <w:rPr>
+            <w:rStyle w:val="Hyperlink"/>
+            <w:sz w:val="20"/>
+            <w:szCs w:val="20"/>
+          </w:rPr>
+          <w:t>blob/master/FAQ.md#datakinds</w:t>
         </w:r>
       </w:hyperlink>
     </w:p>
@@ -1448,7 +1374,7 @@
             <w:sz w:val="20"/>
             <w:szCs w:val="20"/>
           </w:rPr>
-          <w:t>https://www.airnow.gov/aqi/aqi-basics/#:~:text=Thin</w:t>
+          <w:t>https://www.airnow.gov/aqi/aqi-basics/#:~:text=Think%20</w:t>
         </w:r>
         <w:r>
           <w:rPr>
@@ -1456,7 +1382,7 @@
             <w:sz w:val="20"/>
             <w:szCs w:val="20"/>
           </w:rPr>
-          <w:t>k</w:t>
+          <w:t>o</w:t>
         </w:r>
         <w:r>
           <w:rPr>
@@ -1464,7 +1390,7 @@
             <w:sz w:val="20"/>
             <w:szCs w:val="20"/>
           </w:rPr>
-          <w:t>%20of%20the%20AQI%20as,300%20represents%20hazardous%20air%20quality</w:t>
+          <w:t>f%20the%20AQI%20as,300%20represents%20hazardous%20air%20quality</w:t>
         </w:r>
       </w:hyperlink>
       <w:r>
@@ -1491,7 +1417,23 @@
             <w:sz w:val="20"/>
             <w:szCs w:val="20"/>
           </w:rPr>
-          <w:t>https://docs.airnowapi.org/</w:t>
+          <w:t>https://docs.airnowa</w:t>
+        </w:r>
+        <w:r>
+          <w:rPr>
+            <w:rStyle w:val="Hyperlink"/>
+            <w:sz w:val="20"/>
+            <w:szCs w:val="20"/>
+          </w:rPr>
+          <w:t>p</w:t>
+        </w:r>
+        <w:r>
+          <w:rPr>
+            <w:rStyle w:val="Hyperlink"/>
+            <w:sz w:val="20"/>
+            <w:szCs w:val="20"/>
+          </w:rPr>
+          <w:t>i.org/</w:t>
         </w:r>
       </w:hyperlink>
     </w:p>
@@ -1500,6 +1442,7 @@
         <w:shd w:val="clear" w:color="auto" w:fill="FFFFFF"/>
         <w:spacing w:after="402"/>
         <w:rPr>
+          <w:rStyle w:val="Hyperlink"/>
           <w:sz w:val="20"/>
           <w:szCs w:val="20"/>
         </w:rPr>
@@ -1511,9 +1454,71 @@
             <w:sz w:val="20"/>
             <w:szCs w:val="20"/>
           </w:rPr>
-          <w:t>https://nces.ed.gov/programs/edge/docs/locale_classifications.pdf</w:t>
+          <w:t>https://nces.ed.gov/programs/edge/docs/l</w:t>
+        </w:r>
+        <w:r>
+          <w:rPr>
+            <w:rStyle w:val="Hyperlink"/>
+            <w:sz w:val="20"/>
+            <w:szCs w:val="20"/>
+          </w:rPr>
+          <w:t>o</w:t>
+        </w:r>
+        <w:r>
+          <w:rPr>
+            <w:rStyle w:val="Hyperlink"/>
+            <w:sz w:val="20"/>
+            <w:szCs w:val="20"/>
+          </w:rPr>
+          <w:t>cale_cla</w:t>
+        </w:r>
+        <w:r>
+          <w:rPr>
+            <w:rStyle w:val="Hyperlink"/>
+            <w:sz w:val="20"/>
+            <w:szCs w:val="20"/>
+          </w:rPr>
+          <w:t>s</w:t>
+        </w:r>
+        <w:r>
+          <w:rPr>
+            <w:rStyle w:val="Hyperlink"/>
+            <w:sz w:val="20"/>
+            <w:szCs w:val="20"/>
+          </w:rPr>
+          <w:t>sifications.pdf</w:t>
         </w:r>
       </w:hyperlink>
+    </w:p>
+    <w:p>
+      <w:pPr>
+        <w:shd w:val="clear" w:color="auto" w:fill="FFFFFF"/>
+        <w:spacing w:after="402"/>
+        <w:rPr>
+          <w:sz w:val="20"/>
+          <w:szCs w:val="20"/>
+        </w:rPr>
+      </w:pPr>
+      <w:hyperlink r:id="rId16" w:history="1">
+        <w:r>
+          <w:rPr>
+            <w:rStyle w:val="Hyperlink"/>
+            <w:sz w:val="20"/>
+            <w:szCs w:val="20"/>
+          </w:rPr>
+          <w:t>https://www.nationsonline.org/oneworld/country_code_list.htm</w:t>
+        </w:r>
+      </w:hyperlink>
+    </w:p>
+    <w:p>
+      <w:pPr>
+        <w:shd w:val="clear" w:color="auto" w:fill="FFFFFF"/>
+        <w:spacing w:after="402"/>
+        <w:rPr>
+          <w:sz w:val="20"/>
+          <w:szCs w:val="20"/>
+        </w:rPr>
+      </w:pPr>
     </w:p>
     <w:p>
       <w:pPr>

</xml_diff>